<commit_message>
modified:   lessons/reference materials/html-javascript-css links interessantes.docx 	new file:   lessons/reference materials/~$ml-javascript-css links interessantes.docx
</commit_message>
<xml_diff>
--- a/lessons/reference materials/html-javascript-css links interessantes.docx
+++ b/lessons/reference materials/html-javascript-css links interessantes.docx
@@ -264,21 +264,7 @@
           <w:rPr>
             <w:rStyle w:val="Hyperlink"/>
           </w:rPr>
-          <w:t xml:space="preserve">Fundamentos do Web design </w:t>
-        </w:r>
-        <w:proofErr w:type="gramStart"/>
-        <w:r>
-          <w:rPr>
-            <w:rStyle w:val="Hyperlink"/>
-          </w:rPr>
-          <w:t>responsivo  |</w:t>
-        </w:r>
-        <w:proofErr w:type="gramEnd"/>
-        <w:r>
-          <w:rPr>
-            <w:rStyle w:val="Hyperlink"/>
-          </w:rPr>
-          <w:t xml:space="preserve">  </w:t>
+          <w:t xml:space="preserve">Fundamentos do Web design responsivo  |  </w:t>
         </w:r>
         <w:proofErr w:type="spellStart"/>
         <w:r>
@@ -415,7 +401,6 @@
           <w:t xml:space="preserve">Descobrir e corrigir textos de baixo contraste com o Chrome </w:t>
         </w:r>
         <w:proofErr w:type="spellStart"/>
-        <w:proofErr w:type="gramStart"/>
         <w:r>
           <w:rPr>
             <w:rStyle w:val="Hyperlink"/>
@@ -427,14 +412,7 @@
           <w:rPr>
             <w:rStyle w:val="Hyperlink"/>
           </w:rPr>
-          <w:t xml:space="preserve">  |</w:t>
-        </w:r>
-        <w:proofErr w:type="gramEnd"/>
-        <w:r>
-          <w:rPr>
-            <w:rStyle w:val="Hyperlink"/>
-          </w:rPr>
-          <w:t xml:space="preserve">  Google for </w:t>
+          <w:t xml:space="preserve">  |  Google for </w:t>
         </w:r>
         <w:proofErr w:type="spellStart"/>
         <w:r>
@@ -618,28 +596,31 @@
       </w:pPr>
     </w:p>
     <w:p>
-      <w:proofErr w:type="spellStart"/>
+      <w:pPr>
+        <w:rPr>
+          <w:lang w:val="en-US"/>
+        </w:rPr>
+      </w:pPr>
       <w:r>
-        <w:t>Code</w:t>
+        <w:rPr>
+          <w:lang w:val="en-US"/>
+        </w:rPr>
+        <w:t>Code pen responsive menu (Hamburg)</w:t>
       </w:r>
-      <w:proofErr w:type="spellEnd"/>
-      <w:r>
-        <w:t xml:space="preserve"> pen </w:t>
-      </w:r>
-      <w:proofErr w:type="spellStart"/>
-      <w:r>
-        <w:t>responsive</w:t>
-      </w:r>
-      <w:proofErr w:type="spellEnd"/>
-      <w:r>
-        <w:t xml:space="preserve"> menu (H</w:t>
-      </w:r>
-      <w:r>
-        <w:t>amburg)</w:t>
-      </w:r>
-    </w:p>
-    <w:p/>
-    <w:p>
+    </w:p>
+    <w:p>
+      <w:pPr>
+        <w:rPr>
+          <w:lang w:val="en-US"/>
+        </w:rPr>
+      </w:pPr>
+    </w:p>
+    <w:p>
+      <w:pPr>
+        <w:rPr>
+          <w:lang w:val="en-US"/>
+        </w:rPr>
+      </w:pPr>
       <w:hyperlink r:id="rId21" w:history="1">
         <w:r>
           <w:rPr>
@@ -648,37 +629,22 @@
           </w:rPr>
           <w:t>🔒</w:t>
         </w:r>
-        <w:proofErr w:type="spellStart"/>
-        <w:r>
-          <w:rPr>
-            <w:rStyle w:val="Hyperlink"/>
-          </w:rPr>
-          <w:t>Responsive</w:t>
-        </w:r>
-        <w:proofErr w:type="spellEnd"/>
-        <w:r>
-          <w:rPr>
-            <w:rStyle w:val="Hyperlink"/>
-          </w:rPr>
-          <w:t xml:space="preserve"> Menu </w:t>
-        </w:r>
-        <w:proofErr w:type="spellStart"/>
-        <w:r>
-          <w:rPr>
-            <w:rStyle w:val="Hyperlink"/>
-          </w:rPr>
-          <w:t>using</w:t>
-        </w:r>
-        <w:proofErr w:type="spellEnd"/>
-        <w:r>
-          <w:rPr>
-            <w:rStyle w:val="Hyperlink"/>
-          </w:rPr>
-          <w:t xml:space="preserve"> 'Hamburger' - sol (codepen.io)</w:t>
+        <w:r>
+          <w:rPr>
+            <w:rStyle w:val="Hyperlink"/>
+            <w:lang w:val="en-US"/>
+          </w:rPr>
+          <w:t>Responsive Menu using 'Hamburger' - sol (codepen.io)</w:t>
         </w:r>
       </w:hyperlink>
     </w:p>
-    <w:p/>
+    <w:p>
+      <w:pPr>
+        <w:rPr>
+          <w:lang w:val="en-US"/>
+        </w:rPr>
+      </w:pPr>
+    </w:p>
     <w:p>
       <w:pPr>
         <w:rPr>
@@ -793,6 +759,35 @@
           <w:lang w:val="en-US"/>
         </w:rPr>
       </w:pPr>
+      <w:r>
+        <w:rPr>
+          <w:lang w:val="en-US"/>
+        </w:rPr>
+        <w:t>10 modern layouts in 1 line of CSS</w:t>
+      </w:r>
+    </w:p>
+    <w:p>
+      <w:pPr>
+        <w:rPr>
+          <w:lang w:val="en-US"/>
+        </w:rPr>
+      </w:pPr>
+    </w:p>
+    <w:p>
+      <w:pPr>
+        <w:rPr>
+          <w:lang w:val="en-US"/>
+        </w:rPr>
+      </w:pPr>
+      <w:hyperlink r:id="rId24" w:history="1">
+        <w:r>
+          <w:rPr>
+            <w:rStyle w:val="Hyperlink"/>
+            <w:lang w:val="en-US"/>
+          </w:rPr>
+          <w:t>10 modern layouts</w:t>
+        </w:r>
+      </w:hyperlink>
     </w:p>
     <w:p>
       <w:pPr>
@@ -816,9 +811,9 @@
       </w:pPr>
     </w:p>
     <w:sectPr>
-      <w:footerReference w:type="even" r:id="rId24"/>
-      <w:footerReference w:type="default" r:id="rId25"/>
-      <w:footerReference w:type="first" r:id="rId26"/>
+      <w:footerReference w:type="even" r:id="rId25"/>
+      <w:footerReference w:type="default" r:id="rId26"/>
+      <w:footerReference w:type="first" r:id="rId27"/>
       <w:pgSz w:w="11906" w:h="16838"/>
       <w:pgMar w:top="1417" w:right="1701" w:bottom="1417" w:left="1701" w:header="708" w:footer="708" w:gutter="0"/>
       <w:cols w:space="708"/>
@@ -1874,6 +1869,7 @@
   <w:style w:type="character" w:default="1" w:styleId="Fontepargpadro">
     <w:name w:val="Default Paragraph Font"/>
     <w:uiPriority w:val="1"/>
+    <w:semiHidden/>
     <w:unhideWhenUsed/>
   </w:style>
   <w:style w:type="table" w:default="1" w:styleId="Tabelanormal">

</xml_diff>

<commit_message>
modified:   lessons/reference materials/html-javascript-css links interessantes.docx 	new file:   lessons/reference materials/~WRL0005.tmp
</commit_message>
<xml_diff>
--- a/lessons/reference materials/html-javascript-css links interessantes.docx
+++ b/lessons/reference materials/html-javascript-css links interessantes.docx
@@ -799,6 +799,90 @@
     <w:p>
       <w:pPr>
         <w:rPr>
+          <w:b/>
+          <w:bCs/>
+          <w:lang w:val="en-US"/>
+        </w:rPr>
+      </w:pPr>
+      <w:r>
+        <w:rPr>
+          <w:b/>
+          <w:bCs/>
+          <w:lang w:val="en-US"/>
+        </w:rPr>
+        <w:t>Learn the Most Common Design Mistakes by Non Designers</w:t>
+      </w:r>
+    </w:p>
+    <w:p>
+      <w:pPr>
+        <w:rPr>
+          <w:lang w:val="en-US"/>
+        </w:rPr>
+      </w:pPr>
+      <w:hyperlink r:id="rId25" w:history="1">
+        <w:r>
+          <w:rPr>
+            <w:rStyle w:val="Hyperlink"/>
+            <w:lang w:val="en-US"/>
+          </w:rPr>
+          <w:t>Design mistakes</w:t>
+        </w:r>
+      </w:hyperlink>
+    </w:p>
+    <w:p>
+      <w:pPr>
+        <w:rPr>
+          <w:lang w:val="en-US"/>
+        </w:rPr>
+      </w:pPr>
+    </w:p>
+    <w:p>
+      <w:pPr>
+        <w:rPr>
+          <w:lang w:val="en-US"/>
+        </w:rPr>
+      </w:pPr>
+    </w:p>
+    <w:p>
+      <w:pPr>
+        <w:rPr>
+          <w:lang w:val="en-US"/>
+        </w:rPr>
+      </w:pPr>
+      <w:r>
+        <w:rPr>
+          <w:lang w:val="en-US"/>
+        </w:rPr>
+        <w:lastRenderedPageBreak/>
+        <w:t>Contrast Ratio Tool</w:t>
+      </w:r>
+    </w:p>
+    <w:p>
+      <w:pPr>
+        <w:rPr>
+          <w:lang w:val="en-US"/>
+        </w:rPr>
+      </w:pPr>
+      <w:hyperlink r:id="rId26" w:anchor="%23dedbdb-on-%23471c3f" w:history="1">
+        <w:r>
+          <w:rPr>
+            <w:rStyle w:val="Hyperlink"/>
+            <w:lang w:val="en-US"/>
+          </w:rPr>
+          <w:t>Contrast Ratio</w:t>
+        </w:r>
+      </w:hyperlink>
+    </w:p>
+    <w:p>
+      <w:pPr>
+        <w:rPr>
+          <w:lang w:val="en-US"/>
+        </w:rPr>
+      </w:pPr>
+    </w:p>
+    <w:p>
+      <w:pPr>
+        <w:rPr>
           <w:lang w:val="en-US"/>
         </w:rPr>
       </w:pPr>
@@ -811,9 +895,9 @@
       </w:pPr>
     </w:p>
     <w:sectPr>
-      <w:footerReference w:type="even" r:id="rId25"/>
-      <w:footerReference w:type="default" r:id="rId26"/>
-      <w:footerReference w:type="first" r:id="rId27"/>
+      <w:footerReference w:type="even" r:id="rId27"/>
+      <w:footerReference w:type="default" r:id="rId28"/>
+      <w:footerReference w:type="first" r:id="rId29"/>
       <w:pgSz w:w="11906" w:h="16838"/>
       <w:pgMar w:top="1417" w:right="1701" w:bottom="1417" w:left="1701" w:header="708" w:footer="708" w:gutter="0"/>
       <w:cols w:space="708"/>
@@ -1869,7 +1953,6 @@
   <w:style w:type="character" w:default="1" w:styleId="Fontepargpadro">
     <w:name w:val="Default Paragraph Font"/>
     <w:uiPriority w:val="1"/>
-    <w:semiHidden/>
     <w:unhideWhenUsed/>
   </w:style>
   <w:style w:type="table" w:default="1" w:styleId="Tabelanormal">

</xml_diff>

<commit_message>
modified:   lessons/reference materials/html-javascript-css links interessantes.docx 	deleted:    lessons/reference materials/~$ml-javascript-css links interessantes.docx 	deleted:    lessons/reference materials/~WRL0005.tmp 	modified:   week03/design.html 	modified:   week03/styles/design.css
</commit_message>
<xml_diff>
--- a/lessons/reference materials/html-javascript-css links interessantes.docx
+++ b/lessons/reference materials/html-javascript-css links interessantes.docx
@@ -76,19 +76,11 @@
           <w:lang w:val="en-US"/>
         </w:rPr>
       </w:pPr>
-      <w:proofErr w:type="spellStart"/>
       <w:r>
         <w:rPr>
           <w:lang w:val="en-US"/>
         </w:rPr>
-        <w:t>Curso</w:t>
-      </w:r>
-      <w:proofErr w:type="spellEnd"/>
-      <w:r>
-        <w:rPr>
-          <w:lang w:val="en-US"/>
-        </w:rPr>
-        <w:t xml:space="preserve"> BYU Web Fundamentals</w:t>
+        <w:t>Curso BYU Web Fundamentals</w:t>
       </w:r>
     </w:p>
     <w:p>
@@ -120,19 +112,11 @@
           <w:lang w:val="en-US"/>
         </w:rPr>
       </w:pPr>
-      <w:proofErr w:type="spellStart"/>
       <w:r>
         <w:rPr>
           <w:lang w:val="en-US"/>
         </w:rPr>
-        <w:t>Curso</w:t>
-      </w:r>
-      <w:proofErr w:type="spellEnd"/>
-      <w:r>
-        <w:rPr>
-          <w:lang w:val="en-US"/>
-        </w:rPr>
-        <w:t xml:space="preserve"> BYU Dynamic Web Fundamentals</w:t>
+        <w:t>Curso BYU Dynamic Web Fundamentals</w:t>
       </w:r>
     </w:p>
     <w:p>
@@ -242,16 +226,8 @@
         <w:rPr>
           <w:u w:val="single"/>
         </w:rPr>
-        <w:t xml:space="preserve">Web </w:t>
+        <w:t>Web dev</w:t>
       </w:r>
-      <w:proofErr w:type="spellStart"/>
-      <w:r>
-        <w:rPr>
-          <w:u w:val="single"/>
-        </w:rPr>
-        <w:t>dev</w:t>
-      </w:r>
-      <w:proofErr w:type="spellEnd"/>
     </w:p>
     <w:p>
       <w:pPr>
@@ -264,30 +240,8 @@
           <w:rPr>
             <w:rStyle w:val="Hyperlink"/>
           </w:rPr>
-          <w:t xml:space="preserve">Fundamentos do Web design responsivo  |  </w:t>
+          <w:t>Fundamentos do Web design responsivo  |  Articles  |  web.dev</w:t>
         </w:r>
-        <w:proofErr w:type="spellStart"/>
-        <w:r>
-          <w:rPr>
-            <w:rStyle w:val="Hyperlink"/>
-          </w:rPr>
-          <w:t>Articles</w:t>
-        </w:r>
-        <w:proofErr w:type="spellEnd"/>
-        <w:r>
-          <w:rPr>
-            <w:rStyle w:val="Hyperlink"/>
-          </w:rPr>
-          <w:t xml:space="preserve">  |  </w:t>
-        </w:r>
-        <w:proofErr w:type="spellStart"/>
-        <w:r>
-          <w:rPr>
-            <w:rStyle w:val="Hyperlink"/>
-          </w:rPr>
-          <w:t>web.dev</w:t>
-        </w:r>
-        <w:proofErr w:type="spellEnd"/>
       </w:hyperlink>
     </w:p>
     <w:p/>
@@ -333,19 +287,11 @@
           <w:lang w:val="en-US"/>
         </w:rPr>
       </w:pPr>
-      <w:proofErr w:type="spellStart"/>
       <w:r>
         <w:rPr>
           <w:lang w:val="en-US"/>
         </w:rPr>
-        <w:t>Css</w:t>
-      </w:r>
-      <w:proofErr w:type="spellEnd"/>
-      <w:r>
-        <w:rPr>
-          <w:lang w:val="en-US"/>
-        </w:rPr>
-        <w:t xml:space="preserve"> overview and Color Contrast</w:t>
+        <w:t>Css overview and Color Contrast</w:t>
       </w:r>
     </w:p>
     <w:p>
@@ -398,30 +344,8 @@
           <w:rPr>
             <w:rStyle w:val="Hyperlink"/>
           </w:rPr>
-          <w:t xml:space="preserve">Descobrir e corrigir textos de baixo contraste com o Chrome </w:t>
+          <w:t>Descobrir e corrigir textos de baixo contraste com o Chrome DevTools  |  Google for Developers</w:t>
         </w:r>
-        <w:proofErr w:type="spellStart"/>
-        <w:r>
-          <w:rPr>
-            <w:rStyle w:val="Hyperlink"/>
-          </w:rPr>
-          <w:t>DevTools</w:t>
-        </w:r>
-        <w:proofErr w:type="spellEnd"/>
-        <w:r>
-          <w:rPr>
-            <w:rStyle w:val="Hyperlink"/>
-          </w:rPr>
-          <w:t xml:space="preserve">  |  Google for </w:t>
-        </w:r>
-        <w:proofErr w:type="spellStart"/>
-        <w:r>
-          <w:rPr>
-            <w:rStyle w:val="Hyperlink"/>
-          </w:rPr>
-          <w:t>Developers</w:t>
-        </w:r>
-        <w:proofErr w:type="spellEnd"/>
       </w:hyperlink>
     </w:p>
     <w:p>
@@ -510,23 +434,7 @@
             <w:rStyle w:val="Hyperlink"/>
             <w:lang w:val="en-US"/>
           </w:rPr>
-          <w:t xml:space="preserve">A guide to CSS pseudo-elements - </w:t>
-        </w:r>
-        <w:proofErr w:type="spellStart"/>
-        <w:r>
-          <w:rPr>
-            <w:rStyle w:val="Hyperlink"/>
-            <w:lang w:val="en-US"/>
-          </w:rPr>
-          <w:t>LogRocket</w:t>
-        </w:r>
-        <w:proofErr w:type="spellEnd"/>
-        <w:r>
-          <w:rPr>
-            <w:rStyle w:val="Hyperlink"/>
-            <w:lang w:val="en-US"/>
-          </w:rPr>
-          <w:t xml:space="preserve"> Blog</w:t>
+          <w:t>A guide to CSS pseudo-elements - LogRocket Blog</w:t>
         </w:r>
       </w:hyperlink>
     </w:p>
@@ -733,17 +641,8 @@
             <w:rStyle w:val="Hyperlink"/>
             <w:lang w:val="en-US"/>
           </w:rPr>
-          <w:t xml:space="preserve">Search results for Mormon temple - </w:t>
+          <w:t>Search results for Mormon temple - Flaticon</w:t>
         </w:r>
-        <w:proofErr w:type="spellStart"/>
-        <w:r>
-          <w:rPr>
-            <w:rStyle w:val="Hyperlink"/>
-            <w:lang w:val="en-US"/>
-          </w:rPr>
-          <w:t>Flaticon</w:t>
-        </w:r>
-        <w:proofErr w:type="spellEnd"/>
       </w:hyperlink>
     </w:p>
     <w:p>
@@ -886,6 +785,28 @@
           <w:lang w:val="en-US"/>
         </w:rPr>
       </w:pPr>
+      <w:r>
+        <w:rPr>
+          <w:lang w:val="en-US"/>
+        </w:rPr>
+        <w:t>Web JPEG to WEBp converter</w:t>
+      </w:r>
+    </w:p>
+    <w:p>
+      <w:pPr>
+        <w:rPr>
+          <w:lang w:val="en-US"/>
+        </w:rPr>
+      </w:pPr>
+      <w:hyperlink r:id="rId27" w:history="1">
+        <w:r>
+          <w:rPr>
+            <w:rStyle w:val="Hyperlink"/>
+            <w:lang w:val="en-US"/>
+          </w:rPr>
+          <w:t>Converter</w:t>
+        </w:r>
+      </w:hyperlink>
     </w:p>
     <w:p>
       <w:pPr>
@@ -895,9 +816,9 @@
       </w:pPr>
     </w:p>
     <w:sectPr>
-      <w:footerReference w:type="even" r:id="rId27"/>
-      <w:footerReference w:type="default" r:id="rId28"/>
-      <w:footerReference w:type="first" r:id="rId29"/>
+      <w:footerReference w:type="even" r:id="rId28"/>
+      <w:footerReference w:type="default" r:id="rId29"/>
+      <w:footerReference w:type="first" r:id="rId30"/>
       <w:pgSz w:w="11906" w:h="16838"/>
       <w:pgMar w:top="1417" w:right="1701" w:bottom="1417" w:left="1701" w:header="708" w:footer="708" w:gutter="0"/>
       <w:cols w:space="708"/>
@@ -1953,6 +1874,7 @@
   <w:style w:type="character" w:default="1" w:styleId="Fontepargpadro">
     <w:name w:val="Default Paragraph Font"/>
     <w:uiPriority w:val="1"/>
+    <w:semiHidden/>
     <w:unhideWhenUsed/>
   </w:style>
   <w:style w:type="table" w:default="1" w:styleId="Tabelanormal">

</xml_diff>

<commit_message>
modified:   lessons/reference materials/html-javascript-css links interessantes.docx 	new file:   week03/images/hero-large.webp.webp 	new file:   week03/images/hero-medium.webp.webp 	new file:   week03/images/hero-small.webp 	new file:   week03/responsive-images.html 	new file:   week03/styles/responsive-images.css
</commit_message>
<xml_diff>
--- a/lessons/reference materials/html-javascript-css links interessantes.docx
+++ b/lessons/reference materials/html-javascript-css links interessantes.docx
@@ -76,11 +76,19 @@
           <w:lang w:val="en-US"/>
         </w:rPr>
       </w:pPr>
-      <w:r>
-        <w:rPr>
-          <w:lang w:val="en-US"/>
-        </w:rPr>
-        <w:t>Curso BYU Web Fundamentals</w:t>
+      <w:proofErr w:type="spellStart"/>
+      <w:r>
+        <w:rPr>
+          <w:lang w:val="en-US"/>
+        </w:rPr>
+        <w:t>Curso</w:t>
+      </w:r>
+      <w:proofErr w:type="spellEnd"/>
+      <w:r>
+        <w:rPr>
+          <w:lang w:val="en-US"/>
+        </w:rPr>
+        <w:t xml:space="preserve"> BYU Web Fundamentals</w:t>
       </w:r>
     </w:p>
     <w:p>
@@ -112,11 +120,19 @@
           <w:lang w:val="en-US"/>
         </w:rPr>
       </w:pPr>
-      <w:r>
-        <w:rPr>
-          <w:lang w:val="en-US"/>
-        </w:rPr>
-        <w:t>Curso BYU Dynamic Web Fundamentals</w:t>
+      <w:proofErr w:type="spellStart"/>
+      <w:r>
+        <w:rPr>
+          <w:lang w:val="en-US"/>
+        </w:rPr>
+        <w:t>Curso</w:t>
+      </w:r>
+      <w:proofErr w:type="spellEnd"/>
+      <w:r>
+        <w:rPr>
+          <w:lang w:val="en-US"/>
+        </w:rPr>
+        <w:t xml:space="preserve"> BYU Dynamic Web Fundamentals</w:t>
       </w:r>
     </w:p>
     <w:p>
@@ -226,22 +242,52 @@
         <w:rPr>
           <w:u w:val="single"/>
         </w:rPr>
-        <w:t>Web dev</w:t>
-      </w:r>
-    </w:p>
-    <w:p>
-      <w:pPr>
+        <w:t xml:space="preserve">Web </w:t>
+      </w:r>
+      <w:proofErr w:type="spellStart"/>
+      <w:r>
         <w:rPr>
           <w:u w:val="single"/>
         </w:rPr>
+        <w:t>dev</w:t>
+      </w:r>
+      <w:proofErr w:type="spellEnd"/>
+    </w:p>
+    <w:p>
+      <w:pPr>
+        <w:rPr>
+          <w:u w:val="single"/>
+        </w:rPr>
       </w:pPr>
       <w:hyperlink r:id="rId13" w:anchor="how_to_choose_breakpoints" w:history="1">
         <w:r>
           <w:rPr>
             <w:rStyle w:val="Hyperlink"/>
           </w:rPr>
-          <w:t>Fundamentos do Web design responsivo  |  Articles  |  web.dev</w:t>
-        </w:r>
+          <w:t xml:space="preserve">Fundamentos do Web design responsivo  |  </w:t>
+        </w:r>
+        <w:proofErr w:type="spellStart"/>
+        <w:r>
+          <w:rPr>
+            <w:rStyle w:val="Hyperlink"/>
+          </w:rPr>
+          <w:t>Articles</w:t>
+        </w:r>
+        <w:proofErr w:type="spellEnd"/>
+        <w:r>
+          <w:rPr>
+            <w:rStyle w:val="Hyperlink"/>
+          </w:rPr>
+          <w:t xml:space="preserve">  |  </w:t>
+        </w:r>
+        <w:proofErr w:type="spellStart"/>
+        <w:r>
+          <w:rPr>
+            <w:rStyle w:val="Hyperlink"/>
+          </w:rPr>
+          <w:t>web.dev</w:t>
+        </w:r>
+        <w:proofErr w:type="spellEnd"/>
       </w:hyperlink>
     </w:p>
     <w:p/>
@@ -287,11 +333,19 @@
           <w:lang w:val="en-US"/>
         </w:rPr>
       </w:pPr>
-      <w:r>
-        <w:rPr>
-          <w:lang w:val="en-US"/>
-        </w:rPr>
-        <w:t>Css overview and Color Contrast</w:t>
+      <w:proofErr w:type="spellStart"/>
+      <w:r>
+        <w:rPr>
+          <w:lang w:val="en-US"/>
+        </w:rPr>
+        <w:t>Css</w:t>
+      </w:r>
+      <w:proofErr w:type="spellEnd"/>
+      <w:r>
+        <w:rPr>
+          <w:lang w:val="en-US"/>
+        </w:rPr>
+        <w:t xml:space="preserve"> overview and Color Contrast</w:t>
       </w:r>
     </w:p>
     <w:p>
@@ -344,8 +398,30 @@
           <w:rPr>
             <w:rStyle w:val="Hyperlink"/>
           </w:rPr>
-          <w:t>Descobrir e corrigir textos de baixo contraste com o Chrome DevTools  |  Google for Developers</w:t>
-        </w:r>
+          <w:t xml:space="preserve">Descobrir e corrigir textos de baixo contraste com o Chrome </w:t>
+        </w:r>
+        <w:proofErr w:type="spellStart"/>
+        <w:r>
+          <w:rPr>
+            <w:rStyle w:val="Hyperlink"/>
+          </w:rPr>
+          <w:t>DevTools</w:t>
+        </w:r>
+        <w:proofErr w:type="spellEnd"/>
+        <w:r>
+          <w:rPr>
+            <w:rStyle w:val="Hyperlink"/>
+          </w:rPr>
+          <w:t xml:space="preserve">  |  Google for </w:t>
+        </w:r>
+        <w:proofErr w:type="spellStart"/>
+        <w:r>
+          <w:rPr>
+            <w:rStyle w:val="Hyperlink"/>
+          </w:rPr>
+          <w:t>Developers</w:t>
+        </w:r>
+        <w:proofErr w:type="spellEnd"/>
       </w:hyperlink>
     </w:p>
     <w:p>
@@ -434,7 +510,23 @@
             <w:rStyle w:val="Hyperlink"/>
             <w:lang w:val="en-US"/>
           </w:rPr>
-          <w:t>A guide to CSS pseudo-elements - LogRocket Blog</w:t>
+          <w:t xml:space="preserve">A guide to CSS pseudo-elements - </w:t>
+        </w:r>
+        <w:proofErr w:type="spellStart"/>
+        <w:r>
+          <w:rPr>
+            <w:rStyle w:val="Hyperlink"/>
+            <w:lang w:val="en-US"/>
+          </w:rPr>
+          <w:t>LogRocket</w:t>
+        </w:r>
+        <w:proofErr w:type="spellEnd"/>
+        <w:r>
+          <w:rPr>
+            <w:rStyle w:val="Hyperlink"/>
+            <w:lang w:val="en-US"/>
+          </w:rPr>
+          <w:t xml:space="preserve"> Blog</w:t>
         </w:r>
       </w:hyperlink>
     </w:p>
@@ -641,8 +733,17 @@
             <w:rStyle w:val="Hyperlink"/>
             <w:lang w:val="en-US"/>
           </w:rPr>
-          <w:t>Search results for Mormon temple - Flaticon</w:t>
-        </w:r>
+          <w:t xml:space="preserve">Search results for Mormon temple - </w:t>
+        </w:r>
+        <w:proofErr w:type="spellStart"/>
+        <w:r>
+          <w:rPr>
+            <w:rStyle w:val="Hyperlink"/>
+            <w:lang w:val="en-US"/>
+          </w:rPr>
+          <w:t>Flaticon</w:t>
+        </w:r>
+        <w:proofErr w:type="spellEnd"/>
       </w:hyperlink>
     </w:p>
     <w:p>
@@ -789,7 +890,21 @@
         <w:rPr>
           <w:lang w:val="en-US"/>
         </w:rPr>
-        <w:t>Web JPEG to WEBp converter</w:t>
+        <w:t xml:space="preserve">Web JPEG to </w:t>
+      </w:r>
+      <w:proofErr w:type="spellStart"/>
+      <w:r>
+        <w:rPr>
+          <w:lang w:val="en-US"/>
+        </w:rPr>
+        <w:t>WEBp</w:t>
+      </w:r>
+      <w:proofErr w:type="spellEnd"/>
+      <w:r>
+        <w:rPr>
+          <w:lang w:val="en-US"/>
+        </w:rPr>
+        <w:t xml:space="preserve"> converter</w:t>
       </w:r>
     </w:p>
     <w:p>
@@ -815,10 +930,31 @@
         </w:rPr>
       </w:pPr>
     </w:p>
+    <w:p>
+      <w:r>
+        <w:t>Ferramenta web de edição de i</w:t>
+      </w:r>
+      <w:r>
+        <w:t>magens</w:t>
+      </w:r>
+    </w:p>
+    <w:p/>
+    <w:p>
+      <w:hyperlink r:id="rId28" w:history="1">
+        <w:proofErr w:type="spellStart"/>
+        <w:r>
+          <w:rPr>
+            <w:rStyle w:val="Hyperlink"/>
+          </w:rPr>
+          <w:t>Pixlr</w:t>
+        </w:r>
+        <w:proofErr w:type="spellEnd"/>
+      </w:hyperlink>
+    </w:p>
     <w:sectPr>
-      <w:footerReference w:type="even" r:id="rId28"/>
-      <w:footerReference w:type="default" r:id="rId29"/>
-      <w:footerReference w:type="first" r:id="rId30"/>
+      <w:footerReference w:type="even" r:id="rId29"/>
+      <w:footerReference w:type="default" r:id="rId30"/>
+      <w:footerReference w:type="first" r:id="rId31"/>
       <w:pgSz w:w="11906" w:h="16838"/>
       <w:pgMar w:top="1417" w:right="1701" w:bottom="1417" w:left="1701" w:header="708" w:footer="708" w:gutter="0"/>
       <w:cols w:space="708"/>

</xml_diff>